<commit_message>
word format draft of the ctFIRE web page
</commit_message>
<xml_diff>
--- a/ctFIRE/ctFIRE V1.0 Users Manual.docx
+++ b/ctFIRE/ctFIRE V1.0 Users Manual.docx
@@ -5246,6 +5246,8 @@
         <w:t>References:</w:t>
       </w:r>
     </w:p>
+    <w:bookmarkStart w:id="86" w:name="OLE_LINK14"/>
+    <w:bookmarkStart w:id="87" w:name="OLE_LINK15"/>
     <w:p>
       <w:pPr>
         <w:pStyle w:val="Bibliography"/>
@@ -5349,6 +5351,8 @@
         </w:rPr>
         <w:fldChar w:fldCharType="end"/>
       </w:r>
+      <w:bookmarkEnd w:id="86"/>
+      <w:bookmarkEnd w:id="87"/>
     </w:p>
     <w:sectPr>
       <w:pgSz w:w="12240" w:h="15840"/>
@@ -5482,7 +5486,7 @@
         <v:path o:extrusionok="f" gradientshapeok="t" o:connecttype="rect"/>
         <o:lock v:ext="edit" aspectratio="t"/>
       </v:shapetype>
-      <v:shape id="_x0000_i1059" type="#_x0000_t75" style="width:10.65pt;height:10.65pt" o:bullet="t">
+      <v:shape id="_x0000_i1063" type="#_x0000_t75" style="width:10.65pt;height:10.65pt" o:bullet="t">
         <v:imagedata r:id="rId1" o:title="mso7A91"/>
       </v:shape>
     </w:pict>
@@ -7349,7 +7353,7 @@
 </file>
 
 <file path=customXml/itemProps1.xml><?xml version="1.0" encoding="utf-8"?>
-<ds:datastoreItem xmlns:ds="http://schemas.openxmlformats.org/officeDocument/2006/customXml" ds:itemID="{9DDC9BDD-6A38-4AD8-A50B-D97462FFED1F}">
+<ds:datastoreItem xmlns:ds="http://schemas.openxmlformats.org/officeDocument/2006/customXml" ds:itemID="{CFC8B761-F161-478C-88EF-3FB1695A6820}">
   <ds:schemaRefs>
     <ds:schemaRef ds:uri="http://schemas.openxmlformats.org/officeDocument/2006/bibliography"/>
   </ds:schemaRefs>

</xml_diff>